<commit_message>
Änderung der Dokumente Rename auf "Heisl-Finder" Navigation auf Fußgängermodus geändert
</commit_message>
<xml_diff>
--- a/Shitdroid/assets/Anleitung-lang.docx
+++ b/Shitdroid/assets/Anleitung-lang.docx
@@ -79,12 +79,10 @@
         <w:ind w:left="432" w:hanging="432"/>
       </w:pPr>
       <w:bookmarkStart w:id="4" w:name="OLE_LINK1"/>
-      <w:bookmarkStart w:id="5" w:name="_GoBack"/>
       <w:bookmarkEnd w:id="0"/>
       <w:bookmarkEnd w:id="1"/>
       <w:bookmarkEnd w:id="2"/>
       <w:bookmarkEnd w:id="3"/>
-      <w:bookmarkEnd w:id="5"/>
       <w:r>
         <w:lastRenderedPageBreak/>
         <w:t>Anleitung</w:t>
@@ -430,7 +428,21 @@
         <w:rPr>
           <w:lang w:val="de-AT" w:eastAsia="en-US" w:bidi="en-US"/>
         </w:rPr>
-        <w:t>Bei einem Klick auf die Standortbezeichnung werden Details zur WC-Anlage (z.B. Öffnungszeiten) angezeigt. Wenn man die Navigation zur gewünschten WC-Anlage beginnen möchte, ist der Button „zum WC navigieren“ auszuwählen</w:t>
+        <w:t>Bei einem Klick auf die Standortbezeichnung werden Details zur WC-Anlage (z.B. Öffnungszeiten) angezeigt. Wenn man die Navigation zur gewünschten WC-Anlage beginne</w:t>
+      </w:r>
+      <w:r>
+        <w:rPr>
+          <w:lang w:val="de-AT" w:eastAsia="en-US" w:bidi="en-US"/>
+        </w:rPr>
+        <w:t>n möchte, ist der Button „zum Heisl</w:t>
+      </w:r>
+      <w:bookmarkStart w:id="5" w:name="_GoBack"/>
+      <w:bookmarkEnd w:id="5"/>
+      <w:r>
+        <w:rPr>
+          <w:lang w:val="de-AT" w:eastAsia="en-US" w:bidi="en-US"/>
+        </w:rPr>
+        <w:t xml:space="preserve"> navigieren“ auszuwählen</w:t>
       </w:r>
       <w:r>
         <w:rPr>
@@ -8369,7 +8381,7 @@
 </file>
 
 <file path=customXml/itemProps1.xml><?xml version="1.0" encoding="utf-8"?>
-<ds:datastoreItem xmlns:ds="http://schemas.openxmlformats.org/officeDocument/2006/customXml" ds:itemID="{4CE4524D-4422-4AE8-A982-3E00F9D13A9A}">
+<ds:datastoreItem xmlns:ds="http://schemas.openxmlformats.org/officeDocument/2006/customXml" ds:itemID="{FB6F265D-C0AD-4D1E-B883-049FCEE981CB}">
   <ds:schemaRefs>
     <ds:schemaRef ds:uri="http://schemas.openxmlformats.org/officeDocument/2006/bibliography"/>
   </ds:schemaRefs>

</xml_diff>